<commit_message>
Docs updated with 22 use cases. A few refactoring. Implements Grahams email feedback 18-12-2020.
</commit_message>
<xml_diff>
--- a/docs/ParcelTracker Specification.docx
+++ b/docs/ParcelTracker Specification.docx
@@ -6,11 +6,15 @@
       <w:pPr>
         <w:pStyle w:val="Heading1"/>
         <w:rPr>
-          <w:lang w:val="en-US"/>
-        </w:rPr>
-      </w:pPr>
-      <w:r>
-        <w:rPr>
+          <w:sz w:val="28"/>
+          <w:szCs w:val="28"/>
+          <w:lang w:val="en-US"/>
+        </w:rPr>
+      </w:pPr>
+      <w:r>
+        <w:rPr>
+          <w:sz w:val="28"/>
+          <w:szCs w:val="28"/>
           <w:lang w:val="en-US"/>
         </w:rPr>
         <w:t>Specification</w:t>
@@ -20,11 +24,15 @@
       <w:pPr>
         <w:pStyle w:val="Heading2"/>
         <w:rPr>
-          <w:lang w:val="en-US"/>
-        </w:rPr>
-      </w:pPr>
-      <w:r>
-        <w:rPr>
+          <w:sz w:val="24"/>
+          <w:szCs w:val="24"/>
+          <w:lang w:val="en-US"/>
+        </w:rPr>
+      </w:pPr>
+      <w:r>
+        <w:rPr>
+          <w:sz w:val="24"/>
+          <w:szCs w:val="24"/>
           <w:lang w:val="en-US"/>
         </w:rPr>
         <w:t>Description</w:t>
@@ -33,47 +41,63 @@
     <w:p>
       <w:pPr>
         <w:rPr>
-          <w:lang w:val="en-US"/>
-        </w:rPr>
-      </w:pPr>
-      <w:r>
-        <w:rPr>
+          <w:sz w:val="20"/>
+          <w:szCs w:val="20"/>
+          <w:lang w:val="en-US"/>
+        </w:rPr>
+      </w:pPr>
+      <w:r>
+        <w:rPr>
+          <w:sz w:val="20"/>
+          <w:szCs w:val="20"/>
           <w:lang w:val="en-US"/>
         </w:rPr>
         <w:t>The parcel delivery tracking application will allow users across multiple levels of privilege to create, update, view, and cancel deliveries of one or more parcels per order.</w:t>
       </w:r>
       <w:r>
         <w:rPr>
+          <w:sz w:val="20"/>
+          <w:szCs w:val="20"/>
           <w:lang w:val="en-US"/>
         </w:rPr>
         <w:t xml:space="preserve"> It</w:t>
       </w:r>
       <w:r>
         <w:rPr>
+          <w:sz w:val="20"/>
+          <w:szCs w:val="20"/>
           <w:lang w:val="en-US"/>
         </w:rPr>
         <w:t xml:space="preserve"> will allow </w:t>
       </w:r>
       <w:r>
         <w:rPr>
+          <w:sz w:val="20"/>
+          <w:szCs w:val="20"/>
           <w:lang w:val="en-US"/>
         </w:rPr>
         <w:t>updates to the parcels and orders</w:t>
       </w:r>
       <w:r>
         <w:rPr>
+          <w:sz w:val="20"/>
+          <w:szCs w:val="20"/>
           <w:lang w:val="en-US"/>
         </w:rPr>
         <w:t xml:space="preserve"> as well as deletion of parcels no longer being sold, and the ability to view metrics of each driver’s total deliveries and average time to complete</w:t>
       </w:r>
       <w:r>
         <w:rPr>
+          <w:sz w:val="20"/>
+          <w:szCs w:val="20"/>
           <w:lang w:val="en-US"/>
         </w:rPr>
         <w:t xml:space="preserve"> statistics</w:t>
       </w:r>
       <w:r>
         <w:rPr>
+          <w:sz w:val="20"/>
+          <w:szCs w:val="20"/>
           <w:lang w:val="en-US"/>
         </w:rPr>
         <w:t>.</w:t>
@@ -83,11 +107,15 @@
       <w:pPr>
         <w:pStyle w:val="Heading2"/>
         <w:rPr>
-          <w:lang w:val="en-US"/>
-        </w:rPr>
-      </w:pPr>
-      <w:r>
-        <w:rPr>
+          <w:sz w:val="24"/>
+          <w:szCs w:val="24"/>
+          <w:lang w:val="en-US"/>
+        </w:rPr>
+      </w:pPr>
+      <w:r>
+        <w:rPr>
+          <w:sz w:val="24"/>
+          <w:szCs w:val="24"/>
           <w:lang w:val="en-US"/>
         </w:rPr>
         <w:t>User types</w:t>
@@ -101,11 +129,15 @@
           <w:numId w:val="4"/>
         </w:numPr>
         <w:rPr>
-          <w:lang w:val="en-US"/>
-        </w:rPr>
-      </w:pPr>
-      <w:r>
-        <w:rPr>
+          <w:sz w:val="20"/>
+          <w:szCs w:val="20"/>
+          <w:lang w:val="en-US"/>
+        </w:rPr>
+      </w:pPr>
+      <w:r>
+        <w:rPr>
+          <w:sz w:val="20"/>
+          <w:szCs w:val="20"/>
           <w:lang w:val="en-US"/>
         </w:rPr>
         <w:t>Guest</w:t>
@@ -119,11 +151,15 @@
           <w:numId w:val="4"/>
         </w:numPr>
         <w:rPr>
-          <w:lang w:val="en-US"/>
-        </w:rPr>
-      </w:pPr>
-      <w:r>
-        <w:rPr>
+          <w:sz w:val="20"/>
+          <w:szCs w:val="20"/>
+          <w:lang w:val="en-US"/>
+        </w:rPr>
+      </w:pPr>
+      <w:r>
+        <w:rPr>
+          <w:sz w:val="20"/>
+          <w:szCs w:val="20"/>
           <w:lang w:val="en-US"/>
         </w:rPr>
         <w:t>Can register a new recipient account</w:t>
@@ -137,11 +173,15 @@
           <w:numId w:val="4"/>
         </w:numPr>
         <w:rPr>
-          <w:lang w:val="en-US"/>
-        </w:rPr>
-      </w:pPr>
-      <w:r>
-        <w:rPr>
+          <w:sz w:val="20"/>
+          <w:szCs w:val="20"/>
+          <w:lang w:val="en-US"/>
+        </w:rPr>
+      </w:pPr>
+      <w:r>
+        <w:rPr>
+          <w:sz w:val="20"/>
+          <w:szCs w:val="20"/>
           <w:lang w:val="en-US"/>
         </w:rPr>
         <w:t>Can log into an existing account</w:t>
@@ -155,11 +195,15 @@
           <w:numId w:val="4"/>
         </w:numPr>
         <w:rPr>
-          <w:lang w:val="en-US"/>
-        </w:rPr>
-      </w:pPr>
-      <w:r>
-        <w:rPr>
+          <w:sz w:val="20"/>
+          <w:szCs w:val="20"/>
+          <w:lang w:val="en-US"/>
+        </w:rPr>
+      </w:pPr>
+      <w:r>
+        <w:rPr>
+          <w:sz w:val="20"/>
+          <w:szCs w:val="20"/>
           <w:lang w:val="en-US"/>
         </w:rPr>
         <w:t>Recipient (The person who receives the parcel)</w:t>
@@ -173,11 +217,15 @@
           <w:numId w:val="4"/>
         </w:numPr>
         <w:rPr>
-          <w:lang w:val="en-US"/>
-        </w:rPr>
-      </w:pPr>
-      <w:r>
-        <w:rPr>
+          <w:sz w:val="20"/>
+          <w:szCs w:val="20"/>
+          <w:lang w:val="en-US"/>
+        </w:rPr>
+      </w:pPr>
+      <w:r>
+        <w:rPr>
+          <w:sz w:val="20"/>
+          <w:szCs w:val="20"/>
           <w:lang w:val="en-US"/>
         </w:rPr>
         <w:t>Can view their orders</w:t>
@@ -191,23 +239,31 @@
           <w:numId w:val="4"/>
         </w:numPr>
         <w:rPr>
-          <w:lang w:val="en-US"/>
-        </w:rPr>
-      </w:pPr>
-      <w:r>
-        <w:rPr>
+          <w:sz w:val="20"/>
+          <w:szCs w:val="20"/>
+          <w:lang w:val="en-US"/>
+        </w:rPr>
+      </w:pPr>
+      <w:r>
+        <w:rPr>
+          <w:sz w:val="20"/>
+          <w:szCs w:val="20"/>
           <w:lang w:val="en-US"/>
         </w:rPr>
         <w:t xml:space="preserve">Can drill down to view progress of </w:t>
       </w:r>
       <w:r>
         <w:rPr>
+          <w:sz w:val="20"/>
+          <w:szCs w:val="20"/>
           <w:lang w:val="en-US"/>
         </w:rPr>
         <w:t xml:space="preserve">a </w:t>
       </w:r>
       <w:r>
         <w:rPr>
+          <w:sz w:val="20"/>
+          <w:szCs w:val="20"/>
           <w:lang w:val="en-US"/>
         </w:rPr>
         <w:t>specific order</w:t>
@@ -221,11 +277,15 @@
           <w:numId w:val="4"/>
         </w:numPr>
         <w:rPr>
-          <w:lang w:val="en-US"/>
-        </w:rPr>
-      </w:pPr>
-      <w:r>
-        <w:rPr>
+          <w:sz w:val="20"/>
+          <w:szCs w:val="20"/>
+          <w:lang w:val="en-US"/>
+        </w:rPr>
+      </w:pPr>
+      <w:r>
+        <w:rPr>
+          <w:sz w:val="20"/>
+          <w:szCs w:val="20"/>
           <w:lang w:val="en-US"/>
         </w:rPr>
         <w:t>Seller (The person who originally owns the parcel and is sending to the recipient)</w:t>
@@ -239,11 +299,15 @@
           <w:numId w:val="4"/>
         </w:numPr>
         <w:rPr>
-          <w:lang w:val="en-US"/>
-        </w:rPr>
-      </w:pPr>
-      <w:r>
-        <w:rPr>
+          <w:sz w:val="20"/>
+          <w:szCs w:val="20"/>
+          <w:lang w:val="en-US"/>
+        </w:rPr>
+      </w:pPr>
+      <w:r>
+        <w:rPr>
+          <w:sz w:val="20"/>
+          <w:szCs w:val="20"/>
           <w:lang w:val="en-US"/>
         </w:rPr>
         <w:t>Can manage parcels and orders</w:t>
@@ -257,11 +321,15 @@
           <w:numId w:val="4"/>
         </w:numPr>
         <w:rPr>
-          <w:lang w:val="en-US"/>
-        </w:rPr>
-      </w:pPr>
-      <w:r>
-        <w:rPr>
+          <w:sz w:val="20"/>
+          <w:szCs w:val="20"/>
+          <w:lang w:val="en-US"/>
+        </w:rPr>
+      </w:pPr>
+      <w:r>
+        <w:rPr>
+          <w:sz w:val="20"/>
+          <w:szCs w:val="20"/>
           <w:lang w:val="en-US"/>
         </w:rPr>
         <w:t>Can view statistics of driver performance</w:t>
@@ -275,11 +343,15 @@
           <w:numId w:val="4"/>
         </w:numPr>
         <w:rPr>
-          <w:lang w:val="en-US"/>
-        </w:rPr>
-      </w:pPr>
-      <w:r>
-        <w:rPr>
+          <w:sz w:val="20"/>
+          <w:szCs w:val="20"/>
+          <w:lang w:val="en-US"/>
+        </w:rPr>
+      </w:pPr>
+      <w:r>
+        <w:rPr>
+          <w:sz w:val="20"/>
+          <w:szCs w:val="20"/>
           <w:lang w:val="en-US"/>
         </w:rPr>
         <w:t>Driver (The person who transports the parcel from Seller to Recipient)</w:t>
@@ -293,11 +365,15 @@
           <w:numId w:val="4"/>
         </w:numPr>
         <w:rPr>
-          <w:lang w:val="en-US"/>
-        </w:rPr>
-      </w:pPr>
-      <w:r>
-        <w:rPr>
+          <w:sz w:val="20"/>
+          <w:szCs w:val="20"/>
+          <w:lang w:val="en-US"/>
+        </w:rPr>
+      </w:pPr>
+      <w:r>
+        <w:rPr>
+          <w:sz w:val="20"/>
+          <w:szCs w:val="20"/>
           <w:lang w:val="en-US"/>
         </w:rPr>
         <w:t>Can record progress of deliveries</w:t>
@@ -307,11 +383,15 @@
       <w:pPr>
         <w:pStyle w:val="Heading2"/>
         <w:rPr>
-          <w:lang w:val="en-US"/>
-        </w:rPr>
-      </w:pPr>
-      <w:r>
-        <w:rPr>
+          <w:sz w:val="24"/>
+          <w:szCs w:val="24"/>
+          <w:lang w:val="en-US"/>
+        </w:rPr>
+      </w:pPr>
+      <w:r>
+        <w:rPr>
+          <w:sz w:val="24"/>
+          <w:szCs w:val="24"/>
           <w:lang w:val="en-US"/>
         </w:rPr>
         <w:t>Entities</w:t>
@@ -325,11 +405,15 @@
           <w:numId w:val="5"/>
         </w:numPr>
         <w:rPr>
-          <w:lang w:val="en-US"/>
-        </w:rPr>
-      </w:pPr>
-      <w:r>
-        <w:rPr>
+          <w:sz w:val="20"/>
+          <w:szCs w:val="20"/>
+          <w:lang w:val="en-US"/>
+        </w:rPr>
+      </w:pPr>
+      <w:r>
+        <w:rPr>
+          <w:sz w:val="20"/>
+          <w:szCs w:val="20"/>
           <w:lang w:val="en-US"/>
         </w:rPr>
         <w:t>Parcel (A single item being sold)</w:t>
@@ -343,35 +427,47 @@
           <w:numId w:val="5"/>
         </w:numPr>
         <w:rPr>
-          <w:lang w:val="en-US"/>
-        </w:rPr>
-      </w:pPr>
-      <w:r>
-        <w:rPr>
+          <w:sz w:val="20"/>
+          <w:szCs w:val="20"/>
+          <w:lang w:val="en-US"/>
+        </w:rPr>
+      </w:pPr>
+      <w:r>
+        <w:rPr>
+          <w:sz w:val="20"/>
+          <w:szCs w:val="20"/>
           <w:lang w:val="en-US"/>
         </w:rPr>
         <w:t xml:space="preserve">Id, </w:t>
       </w:r>
       <w:r>
         <w:rPr>
+          <w:sz w:val="20"/>
+          <w:szCs w:val="20"/>
           <w:lang w:val="en-US"/>
         </w:rPr>
         <w:t>name</w:t>
       </w:r>
       <w:r>
         <w:rPr>
+          <w:sz w:val="20"/>
+          <w:szCs w:val="20"/>
           <w:lang w:val="en-US"/>
         </w:rPr>
         <w:t xml:space="preserve">, type, </w:t>
       </w:r>
       <w:r>
         <w:rPr>
+          <w:sz w:val="20"/>
+          <w:szCs w:val="20"/>
           <w:lang w:val="en-US"/>
         </w:rPr>
         <w:t>weight</w:t>
       </w:r>
       <w:r>
         <w:rPr>
+          <w:sz w:val="20"/>
+          <w:szCs w:val="20"/>
           <w:lang w:val="en-US"/>
         </w:rPr>
         <w:t xml:space="preserve">, </w:t>
@@ -379,6 +475,8 @@
       <w:proofErr w:type="spellStart"/>
       <w:r>
         <w:rPr>
+          <w:sz w:val="20"/>
+          <w:szCs w:val="20"/>
           <w:lang w:val="en-US"/>
         </w:rPr>
         <w:t>sellerId</w:t>
@@ -386,6 +484,8 @@
       <w:proofErr w:type="spellEnd"/>
       <w:r>
         <w:rPr>
+          <w:sz w:val="20"/>
+          <w:szCs w:val="20"/>
           <w:lang w:val="en-US"/>
         </w:rPr>
         <w:t xml:space="preserve">, </w:t>
@@ -393,6 +493,8 @@
       <w:proofErr w:type="spellStart"/>
       <w:r>
         <w:rPr>
+          <w:sz w:val="20"/>
+          <w:szCs w:val="20"/>
           <w:lang w:val="en-US"/>
         </w:rPr>
         <w:t>dateAdded</w:t>
@@ -400,12 +502,16 @@
       <w:proofErr w:type="spellEnd"/>
       <w:r>
         <w:rPr>
+          <w:sz w:val="20"/>
+          <w:szCs w:val="20"/>
           <w:lang w:val="en-US"/>
         </w:rPr>
         <w:t>,</w:t>
       </w:r>
       <w:r>
         <w:rPr>
+          <w:sz w:val="20"/>
+          <w:szCs w:val="20"/>
           <w:lang w:val="en-US"/>
         </w:rPr>
         <w:t xml:space="preserve"> </w:t>
@@ -413,6 +519,8 @@
       <w:proofErr w:type="spellStart"/>
       <w:r>
         <w:rPr>
+          <w:sz w:val="20"/>
+          <w:szCs w:val="20"/>
           <w:lang w:val="en-US"/>
         </w:rPr>
         <w:t>dateModified</w:t>
@@ -420,12 +528,16 @@
       <w:proofErr w:type="spellEnd"/>
       <w:r>
         <w:rPr>
+          <w:sz w:val="20"/>
+          <w:szCs w:val="20"/>
           <w:lang w:val="en-US"/>
         </w:rPr>
         <w:t>,</w:t>
       </w:r>
       <w:r>
         <w:rPr>
+          <w:sz w:val="20"/>
+          <w:szCs w:val="20"/>
           <w:lang w:val="en-US"/>
         </w:rPr>
         <w:t xml:space="preserve"> </w:t>
@@ -433,6 +545,8 @@
       <w:proofErr w:type="spellStart"/>
       <w:r>
         <w:rPr>
+          <w:sz w:val="20"/>
+          <w:szCs w:val="20"/>
           <w:lang w:val="en-US"/>
         </w:rPr>
         <w:t>timesSold</w:t>
@@ -447,11 +561,15 @@
           <w:numId w:val="5"/>
         </w:numPr>
         <w:rPr>
-          <w:lang w:val="en-US"/>
-        </w:rPr>
-      </w:pPr>
-      <w:r>
-        <w:rPr>
+          <w:sz w:val="20"/>
+          <w:szCs w:val="20"/>
+          <w:lang w:val="en-US"/>
+        </w:rPr>
+      </w:pPr>
+      <w:r>
+        <w:rPr>
+          <w:sz w:val="20"/>
+          <w:szCs w:val="20"/>
           <w:lang w:val="en-US"/>
         </w:rPr>
         <w:t>Order (A group of 1 or more parcels with delivery instructions to a single recipient)</w:t>
@@ -465,11 +583,15 @@
           <w:numId w:val="5"/>
         </w:numPr>
         <w:rPr>
-          <w:lang w:val="en-US"/>
-        </w:rPr>
-      </w:pPr>
-      <w:r>
-        <w:rPr>
+          <w:sz w:val="20"/>
+          <w:szCs w:val="20"/>
+          <w:lang w:val="en-US"/>
+        </w:rPr>
+      </w:pPr>
+      <w:r>
+        <w:rPr>
+          <w:sz w:val="20"/>
+          <w:szCs w:val="20"/>
           <w:lang w:val="en-US"/>
         </w:rPr>
         <w:t xml:space="preserve">Id, recipient, seller, driver, </w:t>
@@ -477,6 +599,8 @@
       <w:proofErr w:type="spellStart"/>
       <w:r>
         <w:rPr>
+          <w:sz w:val="20"/>
+          <w:szCs w:val="20"/>
           <w:lang w:val="en-US"/>
         </w:rPr>
         <w:t>dateAdded</w:t>
@@ -484,6 +608,8 @@
       <w:proofErr w:type="spellEnd"/>
       <w:r>
         <w:rPr>
+          <w:sz w:val="20"/>
+          <w:szCs w:val="20"/>
           <w:lang w:val="en-US"/>
         </w:rPr>
         <w:t xml:space="preserve">, </w:t>
@@ -491,6 +617,8 @@
       <w:proofErr w:type="spellStart"/>
       <w:r>
         <w:rPr>
+          <w:sz w:val="20"/>
+          <w:szCs w:val="20"/>
           <w:lang w:val="en-US"/>
         </w:rPr>
         <w:t>dateCompleted</w:t>
@@ -498,6 +626,8 @@
       <w:proofErr w:type="spellEnd"/>
       <w:r>
         <w:rPr>
+          <w:sz w:val="20"/>
+          <w:szCs w:val="20"/>
           <w:lang w:val="en-US"/>
         </w:rPr>
         <w:t xml:space="preserve">, </w:t>
@@ -505,6 +635,8 @@
       <w:proofErr w:type="spellStart"/>
       <w:r>
         <w:rPr>
+          <w:sz w:val="20"/>
+          <w:szCs w:val="20"/>
           <w:lang w:val="en-US"/>
         </w:rPr>
         <w:t>completedBy</w:t>
@@ -512,6 +644,8 @@
       <w:proofErr w:type="spellEnd"/>
       <w:r>
         <w:rPr>
+          <w:sz w:val="20"/>
+          <w:szCs w:val="20"/>
           <w:lang w:val="en-US"/>
         </w:rPr>
         <w:t xml:space="preserve">, </w:t>
@@ -519,12 +653,16 @@
       <w:proofErr w:type="spellStart"/>
       <w:r>
         <w:rPr>
+          <w:sz w:val="20"/>
+          <w:szCs w:val="20"/>
           <w:lang w:val="en-US"/>
         </w:rPr>
         <w:t>i</w:t>
       </w:r>
       <w:r>
         <w:rPr>
+          <w:sz w:val="20"/>
+          <w:szCs w:val="20"/>
           <w:lang w:val="en-US"/>
         </w:rPr>
         <w:t>sCompleted</w:t>
@@ -539,35 +677,47 @@
           <w:numId w:val="5"/>
         </w:numPr>
         <w:rPr>
-          <w:lang w:val="en-US"/>
-        </w:rPr>
-      </w:pPr>
-      <w:r>
-        <w:rPr>
+          <w:sz w:val="20"/>
+          <w:szCs w:val="20"/>
+          <w:lang w:val="en-US"/>
+        </w:rPr>
+      </w:pPr>
+      <w:r>
+        <w:rPr>
+          <w:sz w:val="20"/>
+          <w:szCs w:val="20"/>
           <w:lang w:val="en-US"/>
         </w:rPr>
         <w:t>Transaction (An action completed against an order, including “</w:t>
       </w:r>
       <w:r>
         <w:rPr>
+          <w:sz w:val="20"/>
+          <w:szCs w:val="20"/>
           <w:lang w:val="en-US"/>
         </w:rPr>
         <w:t>Picked up</w:t>
       </w:r>
       <w:r>
         <w:rPr>
+          <w:sz w:val="20"/>
+          <w:szCs w:val="20"/>
           <w:lang w:val="en-US"/>
         </w:rPr>
         <w:t>”, “</w:t>
       </w:r>
       <w:r>
         <w:rPr>
+          <w:sz w:val="20"/>
+          <w:szCs w:val="20"/>
           <w:lang w:val="en-US"/>
         </w:rPr>
         <w:t>Dropped off</w:t>
       </w:r>
       <w:r>
         <w:rPr>
+          <w:sz w:val="20"/>
+          <w:szCs w:val="20"/>
           <w:lang w:val="en-US"/>
         </w:rPr>
         <w:t>”)</w:t>
@@ -581,11 +731,15 @@
           <w:numId w:val="5"/>
         </w:numPr>
         <w:rPr>
-          <w:lang w:val="en-US"/>
-        </w:rPr>
-      </w:pPr>
-      <w:r>
-        <w:rPr>
+          <w:sz w:val="20"/>
+          <w:szCs w:val="20"/>
+          <w:lang w:val="en-US"/>
+        </w:rPr>
+      </w:pPr>
+      <w:r>
+        <w:rPr>
+          <w:sz w:val="20"/>
+          <w:szCs w:val="20"/>
           <w:lang w:val="en-US"/>
         </w:rPr>
         <w:t xml:space="preserve">Id, </w:t>
@@ -593,6 +747,8 @@
       <w:proofErr w:type="spellStart"/>
       <w:r>
         <w:rPr>
+          <w:sz w:val="20"/>
+          <w:szCs w:val="20"/>
           <w:lang w:val="en-US"/>
         </w:rPr>
         <w:t>orderId</w:t>
@@ -600,18 +756,24 @@
       <w:proofErr w:type="spellEnd"/>
       <w:r>
         <w:rPr>
+          <w:sz w:val="20"/>
+          <w:szCs w:val="20"/>
           <w:lang w:val="en-US"/>
         </w:rPr>
         <w:t xml:space="preserve">, </w:t>
       </w:r>
       <w:r>
         <w:rPr>
+          <w:sz w:val="20"/>
+          <w:szCs w:val="20"/>
           <w:lang w:val="en-US"/>
         </w:rPr>
         <w:t>name</w:t>
       </w:r>
       <w:r>
         <w:rPr>
+          <w:sz w:val="20"/>
+          <w:szCs w:val="20"/>
           <w:lang w:val="en-US"/>
         </w:rPr>
         <w:t xml:space="preserve">, </w:t>
@@ -619,6 +781,8 @@
       <w:proofErr w:type="spellStart"/>
       <w:r>
         <w:rPr>
+          <w:sz w:val="20"/>
+          <w:szCs w:val="20"/>
           <w:lang w:val="en-US"/>
         </w:rPr>
         <w:t>addedBy</w:t>
@@ -626,6 +790,8 @@
       <w:proofErr w:type="spellEnd"/>
       <w:r>
         <w:rPr>
+          <w:sz w:val="20"/>
+          <w:szCs w:val="20"/>
           <w:lang w:val="en-US"/>
         </w:rPr>
         <w:t xml:space="preserve">, </w:t>
@@ -633,6 +799,8 @@
       <w:proofErr w:type="spellStart"/>
       <w:r>
         <w:rPr>
+          <w:sz w:val="20"/>
+          <w:szCs w:val="20"/>
           <w:lang w:val="en-US"/>
         </w:rPr>
         <w:t>dateAdded</w:t>
@@ -647,23 +815,31 @@
           <w:numId w:val="5"/>
         </w:numPr>
         <w:rPr>
-          <w:lang w:val="en-US"/>
-        </w:rPr>
-      </w:pPr>
-      <w:r>
-        <w:rPr>
+          <w:sz w:val="20"/>
+          <w:szCs w:val="20"/>
+          <w:lang w:val="en-US"/>
+        </w:rPr>
+      </w:pPr>
+      <w:r>
+        <w:rPr>
+          <w:sz w:val="20"/>
+          <w:szCs w:val="20"/>
           <w:lang w:val="en-US"/>
         </w:rPr>
         <w:t>User (</w:t>
       </w:r>
       <w:r>
         <w:rPr>
+          <w:sz w:val="20"/>
+          <w:szCs w:val="20"/>
           <w:lang w:val="en-US"/>
         </w:rPr>
         <w:t>A collection of user details including username, shipping address</w:t>
       </w:r>
       <w:r>
         <w:rPr>
+          <w:sz w:val="20"/>
+          <w:szCs w:val="20"/>
           <w:lang w:val="en-US"/>
         </w:rPr>
         <w:t>)</w:t>
@@ -677,11 +853,15 @@
           <w:numId w:val="5"/>
         </w:numPr>
         <w:rPr>
-          <w:lang w:val="en-US"/>
-        </w:rPr>
-      </w:pPr>
-      <w:r>
-        <w:rPr>
+          <w:sz w:val="20"/>
+          <w:szCs w:val="20"/>
+          <w:lang w:val="en-US"/>
+        </w:rPr>
+      </w:pPr>
+      <w:r>
+        <w:rPr>
+          <w:sz w:val="20"/>
+          <w:szCs w:val="20"/>
           <w:lang w:val="en-US"/>
         </w:rPr>
         <w:t xml:space="preserve">Id, </w:t>
@@ -689,6 +869,8 @@
       <w:proofErr w:type="spellStart"/>
       <w:r>
         <w:rPr>
+          <w:sz w:val="20"/>
+          <w:szCs w:val="20"/>
           <w:lang w:val="en-US"/>
         </w:rPr>
         <w:t>firstName</w:t>
@@ -696,6 +878,8 @@
       <w:proofErr w:type="spellEnd"/>
       <w:r>
         <w:rPr>
+          <w:sz w:val="20"/>
+          <w:szCs w:val="20"/>
           <w:lang w:val="en-US"/>
         </w:rPr>
         <w:t xml:space="preserve">, </w:t>
@@ -703,6 +887,8 @@
       <w:proofErr w:type="spellStart"/>
       <w:r>
         <w:rPr>
+          <w:sz w:val="20"/>
+          <w:szCs w:val="20"/>
           <w:lang w:val="en-US"/>
         </w:rPr>
         <w:t>lastName</w:t>
@@ -710,12 +896,16 @@
       <w:proofErr w:type="spellEnd"/>
       <w:r>
         <w:rPr>
+          <w:sz w:val="20"/>
+          <w:szCs w:val="20"/>
           <w:lang w:val="en-US"/>
         </w:rPr>
         <w:t xml:space="preserve">, </w:t>
       </w:r>
       <w:r>
         <w:rPr>
+          <w:sz w:val="20"/>
+          <w:szCs w:val="20"/>
           <w:lang w:val="en-US"/>
         </w:rPr>
         <w:t xml:space="preserve">username, </w:t>
@@ -723,12 +913,16 @@
       <w:proofErr w:type="spellStart"/>
       <w:r>
         <w:rPr>
+          <w:sz w:val="20"/>
+          <w:szCs w:val="20"/>
           <w:lang w:val="en-US"/>
         </w:rPr>
         <w:t>hashedP</w:t>
       </w:r>
       <w:r>
         <w:rPr>
+          <w:sz w:val="20"/>
+          <w:szCs w:val="20"/>
           <w:lang w:val="en-US"/>
         </w:rPr>
         <w:t>assword</w:t>
@@ -736,6 +930,8 @@
       <w:proofErr w:type="spellEnd"/>
       <w:r>
         <w:rPr>
+          <w:sz w:val="20"/>
+          <w:szCs w:val="20"/>
           <w:lang w:val="en-US"/>
         </w:rPr>
         <w:t xml:space="preserve">, </w:t>
@@ -743,6 +939,8 @@
       <w:proofErr w:type="spellStart"/>
       <w:r>
         <w:rPr>
+          <w:sz w:val="20"/>
+          <w:szCs w:val="20"/>
           <w:lang w:val="en-US"/>
         </w:rPr>
         <w:t>dateAdded</w:t>
@@ -750,6 +948,8 @@
       <w:proofErr w:type="spellEnd"/>
       <w:r>
         <w:rPr>
+          <w:sz w:val="20"/>
+          <w:szCs w:val="20"/>
           <w:lang w:val="en-US"/>
         </w:rPr>
         <w:t xml:space="preserve">, </w:t>
@@ -757,6 +957,8 @@
       <w:proofErr w:type="spellStart"/>
       <w:r>
         <w:rPr>
+          <w:sz w:val="20"/>
+          <w:szCs w:val="20"/>
           <w:lang w:val="en-US"/>
         </w:rPr>
         <w:t>dateModified</w:t>
@@ -764,24 +966,32 @@
       <w:proofErr w:type="spellEnd"/>
       <w:r>
         <w:rPr>
+          <w:sz w:val="20"/>
+          <w:szCs w:val="20"/>
           <w:lang w:val="en-US"/>
         </w:rPr>
         <w:t xml:space="preserve">, </w:t>
       </w:r>
       <w:r>
         <w:rPr>
+          <w:sz w:val="20"/>
+          <w:szCs w:val="20"/>
           <w:lang w:val="en-US"/>
         </w:rPr>
         <w:t>address,</w:t>
       </w:r>
       <w:r>
         <w:rPr>
+          <w:sz w:val="20"/>
+          <w:szCs w:val="20"/>
           <w:lang w:val="en-US"/>
         </w:rPr>
         <w:t xml:space="preserve"> town, county,</w:t>
       </w:r>
       <w:r>
         <w:rPr>
+          <w:sz w:val="20"/>
+          <w:szCs w:val="20"/>
           <w:lang w:val="en-US"/>
         </w:rPr>
         <w:t xml:space="preserve"> postcode, email, </w:t>
@@ -789,6 +999,8 @@
       <w:proofErr w:type="spellStart"/>
       <w:r>
         <w:rPr>
+          <w:sz w:val="20"/>
+          <w:szCs w:val="20"/>
           <w:lang w:val="en-US"/>
         </w:rPr>
         <w:t>phoneNo</w:t>
@@ -796,6 +1008,8 @@
       <w:proofErr w:type="spellEnd"/>
       <w:r>
         <w:rPr>
+          <w:sz w:val="20"/>
+          <w:szCs w:val="20"/>
           <w:lang w:val="en-US"/>
         </w:rPr>
         <w:t xml:space="preserve">, </w:t>
@@ -803,6 +1017,8 @@
       <w:proofErr w:type="spellStart"/>
       <w:r>
         <w:rPr>
+          <w:sz w:val="20"/>
+          <w:szCs w:val="20"/>
           <w:lang w:val="en-US"/>
         </w:rPr>
         <w:t>isActive</w:t>
@@ -817,41 +1033,55 @@
           <w:numId w:val="5"/>
         </w:numPr>
         <w:rPr>
-          <w:lang w:val="en-US"/>
-        </w:rPr>
-      </w:pPr>
-      <w:r>
-        <w:rPr>
+          <w:sz w:val="20"/>
+          <w:szCs w:val="20"/>
+          <w:lang w:val="en-US"/>
+        </w:rPr>
+      </w:pPr>
+      <w:r>
+        <w:rPr>
+          <w:sz w:val="20"/>
+          <w:szCs w:val="20"/>
           <w:lang w:val="en-US"/>
         </w:rPr>
         <w:t xml:space="preserve">Role (A role </w:t>
       </w:r>
       <w:r>
         <w:rPr>
+          <w:sz w:val="20"/>
+          <w:szCs w:val="20"/>
           <w:lang w:val="en-US"/>
         </w:rPr>
         <w:t>is</w:t>
       </w:r>
       <w:r>
         <w:rPr>
+          <w:sz w:val="20"/>
+          <w:szCs w:val="20"/>
           <w:lang w:val="en-US"/>
         </w:rPr>
         <w:t xml:space="preserve"> applied to each user to determine permissions within the application</w:t>
       </w:r>
       <w:r>
         <w:rPr>
+          <w:sz w:val="20"/>
+          <w:szCs w:val="20"/>
           <w:lang w:val="en-US"/>
         </w:rPr>
         <w:t>, default to recipient</w:t>
       </w:r>
       <w:r>
         <w:rPr>
+          <w:sz w:val="20"/>
+          <w:szCs w:val="20"/>
           <w:lang w:val="en-US"/>
         </w:rPr>
         <w:t>, this is fixed within the system and cannot be modified</w:t>
       </w:r>
       <w:r>
         <w:rPr>
+          <w:sz w:val="20"/>
+          <w:szCs w:val="20"/>
           <w:lang w:val="en-US"/>
         </w:rPr>
         <w:t>)</w:t>
@@ -865,11 +1095,15 @@
           <w:numId w:val="5"/>
         </w:numPr>
         <w:rPr>
-          <w:lang w:val="en-US"/>
-        </w:rPr>
-      </w:pPr>
-      <w:r>
-        <w:rPr>
+          <w:sz w:val="20"/>
+          <w:szCs w:val="20"/>
+          <w:lang w:val="en-US"/>
+        </w:rPr>
+      </w:pPr>
+      <w:r>
+        <w:rPr>
+          <w:sz w:val="20"/>
+          <w:szCs w:val="20"/>
           <w:lang w:val="en-US"/>
         </w:rPr>
         <w:t xml:space="preserve">Id, name, </w:t>
@@ -877,6 +1111,8 @@
       <w:proofErr w:type="spellStart"/>
       <w:r>
         <w:rPr>
+          <w:sz w:val="20"/>
+          <w:szCs w:val="20"/>
           <w:lang w:val="en-US"/>
         </w:rPr>
         <w:t>isActive</w:t>
@@ -887,11 +1123,15 @@
       <w:pPr>
         <w:pStyle w:val="Heading2"/>
         <w:rPr>
-          <w:lang w:val="en-US"/>
-        </w:rPr>
-      </w:pPr>
-      <w:r>
-        <w:rPr>
+          <w:sz w:val="24"/>
+          <w:szCs w:val="24"/>
+          <w:lang w:val="en-US"/>
+        </w:rPr>
+      </w:pPr>
+      <w:r>
+        <w:rPr>
+          <w:sz w:val="24"/>
+          <w:szCs w:val="24"/>
           <w:lang w:val="en-US"/>
         </w:rPr>
         <w:t>Use cases:</w:t>
@@ -905,6 +1145,8 @@
           <w:numId w:val="2"/>
         </w:numPr>
         <w:rPr>
+          <w:sz w:val="20"/>
+          <w:szCs w:val="20"/>
           <w:lang w:val="en-US"/>
         </w:rPr>
       </w:pPr>
@@ -912,28 +1154,52 @@
         <w:rPr>
           <w:b/>
           <w:bCs/>
+          <w:sz w:val="20"/>
+          <w:szCs w:val="20"/>
           <w:lang w:val="en-US"/>
         </w:rPr>
         <w:t>Guest</w:t>
       </w:r>
       <w:r>
         <w:rPr>
+          <w:sz w:val="20"/>
+          <w:szCs w:val="20"/>
           <w:lang w:val="en-US"/>
         </w:rPr>
         <w:t xml:space="preserve"> can </w:t>
       </w:r>
       <w:r>
         <w:rPr>
+          <w:sz w:val="20"/>
+          <w:szCs w:val="20"/>
           <w:u w:val="single"/>
           <w:lang w:val="en-US"/>
         </w:rPr>
-        <w:t>create account</w:t>
-      </w:r>
-      <w:r>
-        <w:rPr>
-          <w:lang w:val="en-US"/>
-        </w:rPr>
-        <w:t xml:space="preserve"> that has recipient privileges </w:t>
+        <w:t>register</w:t>
+      </w:r>
+      <w:r>
+        <w:rPr>
+          <w:sz w:val="20"/>
+          <w:szCs w:val="20"/>
+          <w:lang w:val="en-US"/>
+        </w:rPr>
+        <w:t xml:space="preserve"> </w:t>
+      </w:r>
+      <w:r>
+        <w:rPr>
+          <w:sz w:val="20"/>
+          <w:szCs w:val="20"/>
+          <w:lang w:val="en-US"/>
+        </w:rPr>
+        <w:t>an account with default,</w:t>
+      </w:r>
+      <w:r>
+        <w:rPr>
+          <w:sz w:val="20"/>
+          <w:szCs w:val="20"/>
+          <w:lang w:val="en-US"/>
+        </w:rPr>
+        <w:t xml:space="preserve"> recipient privileges </w:t>
       </w:r>
     </w:p>
     <w:p>
@@ -944,6 +1210,8 @@
           <w:numId w:val="2"/>
         </w:numPr>
         <w:rPr>
+          <w:sz w:val="20"/>
+          <w:szCs w:val="20"/>
           <w:lang w:val="en-US"/>
         </w:rPr>
       </w:pPr>
@@ -951,18 +1219,24 @@
         <w:rPr>
           <w:b/>
           <w:bCs/>
+          <w:sz w:val="20"/>
+          <w:szCs w:val="20"/>
           <w:lang w:val="en-US"/>
         </w:rPr>
         <w:t>Guest</w:t>
       </w:r>
       <w:r>
         <w:rPr>
+          <w:sz w:val="20"/>
+          <w:szCs w:val="20"/>
           <w:lang w:val="en-US"/>
         </w:rPr>
         <w:t xml:space="preserve"> can </w:t>
       </w:r>
       <w:r>
         <w:rPr>
+          <w:sz w:val="20"/>
+          <w:szCs w:val="20"/>
           <w:u w:val="single"/>
           <w:lang w:val="en-US"/>
         </w:rPr>
@@ -970,6 +1244,8 @@
       </w:r>
       <w:r>
         <w:rPr>
+          <w:sz w:val="20"/>
+          <w:szCs w:val="20"/>
           <w:lang w:val="en-US"/>
         </w:rPr>
         <w:t xml:space="preserve"> with an existing account</w:t>
@@ -983,6 +1259,8 @@
           <w:numId w:val="2"/>
         </w:numPr>
         <w:rPr>
+          <w:sz w:val="20"/>
+          <w:szCs w:val="20"/>
           <w:lang w:val="en-US"/>
         </w:rPr>
       </w:pPr>
@@ -990,32 +1268,51 @@
         <w:rPr>
           <w:b/>
           <w:bCs/>
+          <w:sz w:val="20"/>
+          <w:szCs w:val="20"/>
           <w:lang w:val="en-US"/>
         </w:rPr>
         <w:t>Recipient</w:t>
       </w:r>
       <w:r>
         <w:rPr>
+          <w:sz w:val="20"/>
+          <w:szCs w:val="20"/>
           <w:lang w:val="en-US"/>
         </w:rPr>
         <w:t xml:space="preserve"> can </w:t>
       </w:r>
       <w:r>
         <w:rPr>
+          <w:sz w:val="20"/>
+          <w:szCs w:val="20"/>
           <w:u w:val="single"/>
           <w:lang w:val="en-US"/>
         </w:rPr>
-        <w:t>view</w:t>
-      </w:r>
-      <w:r>
-        <w:rPr>
+        <w:t xml:space="preserve">view recipient </w:t>
+      </w:r>
+      <w:r>
+        <w:rPr>
+          <w:sz w:val="20"/>
+          <w:szCs w:val="20"/>
           <w:u w:val="single"/>
           <w:lang w:val="en-US"/>
         </w:rPr>
-        <w:t xml:space="preserve"> recipient deliveries</w:t>
-      </w:r>
-      <w:r>
-        <w:rPr>
+        <w:t>order</w:t>
+      </w:r>
+      <w:r>
+        <w:rPr>
+          <w:sz w:val="20"/>
+          <w:szCs w:val="20"/>
+          <w:u w:val="single"/>
+          <w:lang w:val="en-US"/>
+        </w:rPr>
+        <w:t>s</w:t>
+      </w:r>
+      <w:r>
+        <w:rPr>
+          <w:sz w:val="20"/>
+          <w:szCs w:val="20"/>
           <w:lang w:val="en-US"/>
         </w:rPr>
         <w:t xml:space="preserve"> where they are the recipient</w:t>
@@ -1029,6 +1326,8 @@
           <w:numId w:val="2"/>
         </w:numPr>
         <w:rPr>
+          <w:sz w:val="20"/>
+          <w:szCs w:val="20"/>
           <w:lang w:val="en-US"/>
         </w:rPr>
       </w:pPr>
@@ -1036,47 +1335,54 @@
         <w:rPr>
           <w:b/>
           <w:bCs/>
+          <w:sz w:val="20"/>
+          <w:szCs w:val="20"/>
           <w:lang w:val="en-US"/>
         </w:rPr>
         <w:t>Recipient</w:t>
       </w:r>
       <w:r>
         <w:rPr>
+          <w:sz w:val="20"/>
+          <w:szCs w:val="20"/>
           <w:lang w:val="en-US"/>
         </w:rPr>
         <w:t xml:space="preserve"> can </w:t>
       </w:r>
       <w:r>
         <w:rPr>
+          <w:sz w:val="20"/>
+          <w:szCs w:val="20"/>
           <w:u w:val="single"/>
           <w:lang w:val="en-US"/>
         </w:rPr>
-        <w:t xml:space="preserve">view delivery </w:t>
-      </w:r>
-      <w:r>
-        <w:rPr>
+        <w:t xml:space="preserve">view </w:t>
+      </w:r>
+      <w:r>
+        <w:rPr>
+          <w:sz w:val="20"/>
+          <w:szCs w:val="20"/>
           <w:u w:val="single"/>
           <w:lang w:val="en-US"/>
         </w:rPr>
-        <w:t>progress</w:t>
-      </w:r>
-      <w:r>
-        <w:rPr>
-          <w:lang w:val="en-US"/>
-        </w:rPr>
-        <w:t xml:space="preserve"> </w:t>
-      </w:r>
-      <w:r>
-        <w:rPr>
-          <w:lang w:val="en-US"/>
-        </w:rPr>
-        <w:t>when</w:t>
-      </w:r>
-      <w:r>
-        <w:rPr>
-          <w:lang w:val="en-US"/>
-        </w:rPr>
-        <w:t xml:space="preserve"> they are the recipient</w:t>
+        <w:t>order</w:t>
+      </w:r>
+      <w:r>
+        <w:rPr>
+          <w:sz w:val="20"/>
+          <w:szCs w:val="20"/>
+          <w:u w:val="single"/>
+          <w:lang w:val="en-US"/>
+        </w:rPr>
+        <w:t xml:space="preserve"> progress</w:t>
+      </w:r>
+      <w:r>
+        <w:rPr>
+          <w:sz w:val="20"/>
+          <w:szCs w:val="20"/>
+          <w:lang w:val="en-US"/>
+        </w:rPr>
+        <w:t xml:space="preserve"> when they are the recipient</w:t>
       </w:r>
     </w:p>
     <w:p>
@@ -1087,6 +1393,8 @@
           <w:numId w:val="2"/>
         </w:numPr>
         <w:rPr>
+          <w:sz w:val="20"/>
+          <w:szCs w:val="20"/>
           <w:lang w:val="en-US"/>
         </w:rPr>
       </w:pPr>
@@ -1094,18 +1402,24 @@
         <w:rPr>
           <w:b/>
           <w:bCs/>
+          <w:sz w:val="20"/>
+          <w:szCs w:val="20"/>
           <w:lang w:val="en-US"/>
         </w:rPr>
         <w:t>Driver</w:t>
       </w:r>
       <w:r>
         <w:rPr>
+          <w:sz w:val="20"/>
+          <w:szCs w:val="20"/>
           <w:lang w:val="en-US"/>
         </w:rPr>
         <w:t xml:space="preserve"> can </w:t>
       </w:r>
       <w:r>
         <w:rPr>
+          <w:sz w:val="20"/>
+          <w:szCs w:val="20"/>
           <w:u w:val="single"/>
           <w:lang w:val="en-US"/>
         </w:rPr>
@@ -1113,6 +1427,8 @@
       </w:r>
       <w:r>
         <w:rPr>
+          <w:sz w:val="20"/>
+          <w:szCs w:val="20"/>
           <w:u w:val="single"/>
           <w:lang w:val="en-US"/>
         </w:rPr>
@@ -1120,10 +1436,30 @@
       </w:r>
       <w:r>
         <w:rPr>
+          <w:sz w:val="20"/>
+          <w:szCs w:val="20"/>
           <w:u w:val="single"/>
           <w:lang w:val="en-US"/>
         </w:rPr>
-        <w:t xml:space="preserve"> deliveries</w:t>
+        <w:t xml:space="preserve"> </w:t>
+      </w:r>
+      <w:r>
+        <w:rPr>
+          <w:sz w:val="20"/>
+          <w:szCs w:val="20"/>
+          <w:u w:val="single"/>
+          <w:lang w:val="en-US"/>
+        </w:rPr>
+        <w:t>order</w:t>
+      </w:r>
+      <w:r>
+        <w:rPr>
+          <w:sz w:val="20"/>
+          <w:szCs w:val="20"/>
+          <w:u w:val="single"/>
+          <w:lang w:val="en-US"/>
+        </w:rPr>
+        <w:t>s</w:t>
       </w:r>
     </w:p>
     <w:p>
@@ -1134,6 +1470,8 @@
           <w:numId w:val="2"/>
         </w:numPr>
         <w:rPr>
+          <w:sz w:val="20"/>
+          <w:szCs w:val="20"/>
           <w:lang w:val="en-US"/>
         </w:rPr>
       </w:pPr>
@@ -1141,34 +1479,28 @@
         <w:rPr>
           <w:b/>
           <w:bCs/>
+          <w:sz w:val="20"/>
+          <w:szCs w:val="20"/>
           <w:lang w:val="en-US"/>
         </w:rPr>
         <w:t>Driver</w:t>
       </w:r>
       <w:r>
         <w:rPr>
-          <w:lang w:val="en-US"/>
-        </w:rPr>
-        <w:t xml:space="preserve"> can</w:t>
-      </w:r>
-      <w:r>
-        <w:rPr>
-          <w:lang w:val="en-US"/>
-        </w:rPr>
-        <w:t xml:space="preserve"> </w:t>
-      </w:r>
-      <w:r>
-        <w:rPr>
+          <w:sz w:val="20"/>
+          <w:szCs w:val="20"/>
+          <w:lang w:val="en-US"/>
+        </w:rPr>
+        <w:t xml:space="preserve"> can </w:t>
+      </w:r>
+      <w:r>
+        <w:rPr>
+          <w:sz w:val="20"/>
+          <w:szCs w:val="20"/>
           <w:u w:val="single"/>
           <w:lang w:val="en-US"/>
         </w:rPr>
-        <w:t>add transaction</w:t>
-      </w:r>
-      <w:r>
-        <w:rPr>
-          <w:lang w:val="en-US"/>
-        </w:rPr>
-        <w:t xml:space="preserve"> </w:t>
+        <w:t>view order progress</w:t>
       </w:r>
     </w:p>
     <w:p>
@@ -1179,6 +1511,8 @@
           <w:numId w:val="2"/>
         </w:numPr>
         <w:rPr>
+          <w:sz w:val="20"/>
+          <w:szCs w:val="20"/>
           <w:lang w:val="en-US"/>
         </w:rPr>
       </w:pPr>
@@ -1186,45 +1520,41 @@
         <w:rPr>
           <w:b/>
           <w:bCs/>
+          <w:sz w:val="20"/>
+          <w:szCs w:val="20"/>
           <w:lang w:val="en-US"/>
         </w:rPr>
         <w:t>Driver</w:t>
       </w:r>
       <w:r>
         <w:rPr>
+          <w:sz w:val="20"/>
+          <w:szCs w:val="20"/>
           <w:lang w:val="en-US"/>
         </w:rPr>
         <w:t xml:space="preserve"> can</w:t>
       </w:r>
       <w:r>
         <w:rPr>
+          <w:sz w:val="20"/>
+          <w:szCs w:val="20"/>
           <w:lang w:val="en-US"/>
         </w:rPr>
         <w:t xml:space="preserve"> </w:t>
       </w:r>
       <w:r>
         <w:rPr>
+          <w:sz w:val="20"/>
+          <w:szCs w:val="20"/>
           <w:u w:val="single"/>
           <w:lang w:val="en-US"/>
         </w:rPr>
-        <w:t>remove</w:t>
-      </w:r>
-      <w:r>
-        <w:rPr>
-          <w:u w:val="single"/>
-          <w:lang w:val="en-US"/>
-        </w:rPr>
-        <w:t xml:space="preserve"> </w:t>
-      </w:r>
-      <w:r>
-        <w:rPr>
-          <w:u w:val="single"/>
-          <w:lang w:val="en-US"/>
-        </w:rPr>
-        <w:t>transaction</w:t>
-      </w:r>
-      <w:r>
-        <w:rPr>
+        <w:t>add transaction</w:t>
+      </w:r>
+      <w:r>
+        <w:rPr>
+          <w:sz w:val="20"/>
+          <w:szCs w:val="20"/>
           <w:lang w:val="en-US"/>
         </w:rPr>
         <w:t xml:space="preserve"> </w:t>
@@ -1238,6 +1568,8 @@
           <w:numId w:val="2"/>
         </w:numPr>
         <w:rPr>
+          <w:sz w:val="20"/>
+          <w:szCs w:val="20"/>
           <w:lang w:val="en-US"/>
         </w:rPr>
       </w:pPr>
@@ -1245,22 +1577,53 @@
         <w:rPr>
           <w:b/>
           <w:bCs/>
-          <w:lang w:val="en-US"/>
-        </w:rPr>
-        <w:t>Seller</w:t>
-      </w:r>
-      <w:r>
-        <w:rPr>
-          <w:lang w:val="en-US"/>
-        </w:rPr>
-        <w:t xml:space="preserve"> can </w:t>
-      </w:r>
-      <w:r>
-        <w:rPr>
+          <w:sz w:val="20"/>
+          <w:szCs w:val="20"/>
+          <w:lang w:val="en-US"/>
+        </w:rPr>
+        <w:t>Driver</w:t>
+      </w:r>
+      <w:r>
+        <w:rPr>
+          <w:sz w:val="20"/>
+          <w:szCs w:val="20"/>
+          <w:lang w:val="en-US"/>
+        </w:rPr>
+        <w:t xml:space="preserve"> can</w:t>
+      </w:r>
+      <w:r>
+        <w:rPr>
+          <w:sz w:val="20"/>
+          <w:szCs w:val="20"/>
+          <w:lang w:val="en-US"/>
+        </w:rPr>
+        <w:t xml:space="preserve"> </w:t>
+      </w:r>
+      <w:r>
+        <w:rPr>
+          <w:sz w:val="20"/>
+          <w:szCs w:val="20"/>
           <w:u w:val="single"/>
           <w:lang w:val="en-US"/>
         </w:rPr>
-        <w:t>create parcel</w:t>
+        <w:t xml:space="preserve">remove </w:t>
+      </w:r>
+      <w:r>
+        <w:rPr>
+          <w:sz w:val="20"/>
+          <w:szCs w:val="20"/>
+          <w:u w:val="single"/>
+          <w:lang w:val="en-US"/>
+        </w:rPr>
+        <w:t>transaction</w:t>
+      </w:r>
+      <w:r>
+        <w:rPr>
+          <w:sz w:val="20"/>
+          <w:szCs w:val="20"/>
+          <w:lang w:val="en-US"/>
+        </w:rPr>
+        <w:t xml:space="preserve"> </w:t>
       </w:r>
     </w:p>
     <w:p>
@@ -1271,6 +1634,8 @@
           <w:numId w:val="2"/>
         </w:numPr>
         <w:rPr>
+          <w:sz w:val="20"/>
+          <w:szCs w:val="20"/>
           <w:lang w:val="en-US"/>
         </w:rPr>
       </w:pPr>
@@ -1278,22 +1643,28 @@
         <w:rPr>
           <w:b/>
           <w:bCs/>
+          <w:sz w:val="20"/>
+          <w:szCs w:val="20"/>
           <w:lang w:val="en-US"/>
         </w:rPr>
         <w:t>Seller</w:t>
       </w:r>
       <w:r>
         <w:rPr>
+          <w:sz w:val="20"/>
+          <w:szCs w:val="20"/>
           <w:lang w:val="en-US"/>
         </w:rPr>
         <w:t xml:space="preserve"> can </w:t>
       </w:r>
       <w:r>
         <w:rPr>
+          <w:sz w:val="20"/>
+          <w:szCs w:val="20"/>
           <w:u w:val="single"/>
           <w:lang w:val="en-US"/>
         </w:rPr>
-        <w:t>edit parcel</w:t>
+        <w:t>view all orders</w:t>
       </w:r>
     </w:p>
     <w:p>
@@ -1304,6 +1675,8 @@
           <w:numId w:val="2"/>
         </w:numPr>
         <w:rPr>
+          <w:sz w:val="20"/>
+          <w:szCs w:val="20"/>
           <w:lang w:val="en-US"/>
         </w:rPr>
       </w:pPr>
@@ -1311,28 +1684,28 @@
         <w:rPr>
           <w:b/>
           <w:bCs/>
+          <w:sz w:val="20"/>
+          <w:szCs w:val="20"/>
           <w:lang w:val="en-US"/>
         </w:rPr>
         <w:t>Seller</w:t>
       </w:r>
       <w:r>
         <w:rPr>
+          <w:sz w:val="20"/>
+          <w:szCs w:val="20"/>
           <w:lang w:val="en-US"/>
         </w:rPr>
         <w:t xml:space="preserve"> can </w:t>
       </w:r>
       <w:r>
         <w:rPr>
+          <w:sz w:val="20"/>
+          <w:szCs w:val="20"/>
           <w:u w:val="single"/>
           <w:lang w:val="en-US"/>
         </w:rPr>
-        <w:t>delete parcel</w:t>
-      </w:r>
-      <w:r>
-        <w:rPr>
-          <w:lang w:val="en-US"/>
-        </w:rPr>
-        <w:t xml:space="preserve"> </w:t>
+        <w:t>view order progress</w:t>
       </w:r>
     </w:p>
     <w:p>
@@ -1343,6 +1716,8 @@
           <w:numId w:val="2"/>
         </w:numPr>
         <w:rPr>
+          <w:sz w:val="20"/>
+          <w:szCs w:val="20"/>
           <w:lang w:val="en-US"/>
         </w:rPr>
       </w:pPr>
@@ -1350,22 +1725,28 @@
         <w:rPr>
           <w:b/>
           <w:bCs/>
+          <w:sz w:val="20"/>
+          <w:szCs w:val="20"/>
           <w:lang w:val="en-US"/>
         </w:rPr>
         <w:t>Seller</w:t>
       </w:r>
       <w:r>
         <w:rPr>
+          <w:sz w:val="20"/>
+          <w:szCs w:val="20"/>
           <w:lang w:val="en-US"/>
         </w:rPr>
         <w:t xml:space="preserve"> can </w:t>
       </w:r>
       <w:r>
         <w:rPr>
+          <w:sz w:val="20"/>
+          <w:szCs w:val="20"/>
           <w:u w:val="single"/>
           <w:lang w:val="en-US"/>
         </w:rPr>
-        <w:t>create order</w:t>
+        <w:t>view all parcels</w:t>
       </w:r>
     </w:p>
     <w:p>
@@ -1376,6 +1757,8 @@
           <w:numId w:val="2"/>
         </w:numPr>
         <w:rPr>
+          <w:sz w:val="20"/>
+          <w:szCs w:val="20"/>
           <w:lang w:val="en-US"/>
         </w:rPr>
       </w:pPr>
@@ -1383,22 +1766,28 @@
         <w:rPr>
           <w:b/>
           <w:bCs/>
+          <w:sz w:val="20"/>
+          <w:szCs w:val="20"/>
           <w:lang w:val="en-US"/>
         </w:rPr>
         <w:t>Seller</w:t>
       </w:r>
       <w:r>
         <w:rPr>
+          <w:sz w:val="20"/>
+          <w:szCs w:val="20"/>
           <w:lang w:val="en-US"/>
         </w:rPr>
         <w:t xml:space="preserve"> can </w:t>
       </w:r>
       <w:r>
         <w:rPr>
+          <w:sz w:val="20"/>
+          <w:szCs w:val="20"/>
           <w:u w:val="single"/>
           <w:lang w:val="en-US"/>
         </w:rPr>
-        <w:t>edit order</w:t>
+        <w:t>view parcel details</w:t>
       </w:r>
     </w:p>
     <w:p>
@@ -1409,6 +1798,8 @@
           <w:numId w:val="2"/>
         </w:numPr>
         <w:rPr>
+          <w:sz w:val="20"/>
+          <w:szCs w:val="20"/>
           <w:lang w:val="en-US"/>
         </w:rPr>
       </w:pPr>
@@ -1416,22 +1807,28 @@
         <w:rPr>
           <w:b/>
           <w:bCs/>
+          <w:sz w:val="20"/>
+          <w:szCs w:val="20"/>
           <w:lang w:val="en-US"/>
         </w:rPr>
         <w:t>Seller</w:t>
       </w:r>
       <w:r>
         <w:rPr>
+          <w:sz w:val="20"/>
+          <w:szCs w:val="20"/>
           <w:lang w:val="en-US"/>
         </w:rPr>
         <w:t xml:space="preserve"> can </w:t>
       </w:r>
       <w:r>
         <w:rPr>
+          <w:sz w:val="20"/>
+          <w:szCs w:val="20"/>
           <w:u w:val="single"/>
           <w:lang w:val="en-US"/>
         </w:rPr>
-        <w:t>delete order</w:t>
+        <w:t>create parcel</w:t>
       </w:r>
     </w:p>
     <w:p>
@@ -1442,6 +1839,8 @@
           <w:numId w:val="2"/>
         </w:numPr>
         <w:rPr>
+          <w:sz w:val="20"/>
+          <w:szCs w:val="20"/>
           <w:lang w:val="en-US"/>
         </w:rPr>
       </w:pPr>
@@ -1449,40 +1848,418 @@
         <w:rPr>
           <w:b/>
           <w:bCs/>
+          <w:sz w:val="20"/>
+          <w:szCs w:val="20"/>
           <w:lang w:val="en-US"/>
         </w:rPr>
         <w:t>Seller</w:t>
       </w:r>
       <w:r>
         <w:rPr>
+          <w:sz w:val="20"/>
+          <w:szCs w:val="20"/>
           <w:lang w:val="en-US"/>
         </w:rPr>
         <w:t xml:space="preserve"> can </w:t>
       </w:r>
       <w:r>
         <w:rPr>
+          <w:sz w:val="20"/>
+          <w:szCs w:val="20"/>
           <w:u w:val="single"/>
           <w:lang w:val="en-US"/>
         </w:rPr>
+        <w:t>edit parcel</w:t>
+      </w:r>
+    </w:p>
+    <w:p>
+      <w:pPr>
+        <w:pStyle w:val="ListParagraph"/>
+        <w:numPr>
+          <w:ilvl w:val="0"/>
+          <w:numId w:val="2"/>
+        </w:numPr>
+        <w:rPr>
+          <w:sz w:val="20"/>
+          <w:szCs w:val="20"/>
+          <w:lang w:val="en-US"/>
+        </w:rPr>
+      </w:pPr>
+      <w:r>
+        <w:rPr>
+          <w:b/>
+          <w:bCs/>
+          <w:sz w:val="20"/>
+          <w:szCs w:val="20"/>
+          <w:lang w:val="en-US"/>
+        </w:rPr>
+        <w:t>Seller</w:t>
+      </w:r>
+      <w:r>
+        <w:rPr>
+          <w:sz w:val="20"/>
+          <w:szCs w:val="20"/>
+          <w:lang w:val="en-US"/>
+        </w:rPr>
+        <w:t xml:space="preserve"> can </w:t>
+      </w:r>
+      <w:r>
+        <w:rPr>
+          <w:sz w:val="20"/>
+          <w:szCs w:val="20"/>
+          <w:u w:val="single"/>
+          <w:lang w:val="en-US"/>
+        </w:rPr>
+        <w:t>delete parcel</w:t>
+      </w:r>
+      <w:r>
+        <w:rPr>
+          <w:sz w:val="20"/>
+          <w:szCs w:val="20"/>
+          <w:lang w:val="en-US"/>
+        </w:rPr>
+        <w:t xml:space="preserve"> </w:t>
+      </w:r>
+    </w:p>
+    <w:p>
+      <w:pPr>
+        <w:pStyle w:val="ListParagraph"/>
+        <w:numPr>
+          <w:ilvl w:val="0"/>
+          <w:numId w:val="2"/>
+        </w:numPr>
+        <w:rPr>
+          <w:sz w:val="20"/>
+          <w:szCs w:val="20"/>
+          <w:lang w:val="en-US"/>
+        </w:rPr>
+      </w:pPr>
+      <w:r>
+        <w:rPr>
+          <w:b/>
+          <w:bCs/>
+          <w:sz w:val="20"/>
+          <w:szCs w:val="20"/>
+          <w:lang w:val="en-US"/>
+        </w:rPr>
+        <w:t>Seller</w:t>
+      </w:r>
+      <w:r>
+        <w:rPr>
+          <w:sz w:val="20"/>
+          <w:szCs w:val="20"/>
+          <w:lang w:val="en-US"/>
+        </w:rPr>
+        <w:t xml:space="preserve"> can </w:t>
+      </w:r>
+      <w:r>
+        <w:rPr>
+          <w:sz w:val="20"/>
+          <w:szCs w:val="20"/>
+          <w:u w:val="single"/>
+          <w:lang w:val="en-US"/>
+        </w:rPr>
+        <w:t>create order</w:t>
+      </w:r>
+    </w:p>
+    <w:p>
+      <w:pPr>
+        <w:pStyle w:val="ListParagraph"/>
+        <w:numPr>
+          <w:ilvl w:val="0"/>
+          <w:numId w:val="2"/>
+        </w:numPr>
+        <w:rPr>
+          <w:sz w:val="20"/>
+          <w:szCs w:val="20"/>
+          <w:lang w:val="en-US"/>
+        </w:rPr>
+      </w:pPr>
+      <w:r>
+        <w:rPr>
+          <w:b/>
+          <w:bCs/>
+          <w:sz w:val="20"/>
+          <w:szCs w:val="20"/>
+          <w:lang w:val="en-US"/>
+        </w:rPr>
+        <w:t>Seller</w:t>
+      </w:r>
+      <w:r>
+        <w:rPr>
+          <w:sz w:val="20"/>
+          <w:szCs w:val="20"/>
+          <w:lang w:val="en-US"/>
+        </w:rPr>
+        <w:t xml:space="preserve"> can </w:t>
+      </w:r>
+      <w:r>
+        <w:rPr>
+          <w:sz w:val="20"/>
+          <w:szCs w:val="20"/>
+          <w:u w:val="single"/>
+          <w:lang w:val="en-US"/>
+        </w:rPr>
+        <w:t>edit order</w:t>
+      </w:r>
+    </w:p>
+    <w:p>
+      <w:pPr>
+        <w:pStyle w:val="ListParagraph"/>
+        <w:numPr>
+          <w:ilvl w:val="0"/>
+          <w:numId w:val="2"/>
+        </w:numPr>
+        <w:rPr>
+          <w:sz w:val="20"/>
+          <w:szCs w:val="20"/>
+          <w:lang w:val="en-US"/>
+        </w:rPr>
+      </w:pPr>
+      <w:r>
+        <w:rPr>
+          <w:b/>
+          <w:bCs/>
+          <w:sz w:val="20"/>
+          <w:szCs w:val="20"/>
+          <w:lang w:val="en-US"/>
+        </w:rPr>
+        <w:t>Seller</w:t>
+      </w:r>
+      <w:r>
+        <w:rPr>
+          <w:sz w:val="20"/>
+          <w:szCs w:val="20"/>
+          <w:lang w:val="en-US"/>
+        </w:rPr>
+        <w:t xml:space="preserve"> can </w:t>
+      </w:r>
+      <w:r>
+        <w:rPr>
+          <w:sz w:val="20"/>
+          <w:szCs w:val="20"/>
+          <w:u w:val="single"/>
+          <w:lang w:val="en-US"/>
+        </w:rPr>
+        <w:t>delete order</w:t>
+      </w:r>
+    </w:p>
+    <w:p>
+      <w:pPr>
+        <w:pStyle w:val="ListParagraph"/>
+        <w:numPr>
+          <w:ilvl w:val="0"/>
+          <w:numId w:val="2"/>
+        </w:numPr>
+        <w:rPr>
+          <w:sz w:val="20"/>
+          <w:szCs w:val="20"/>
+          <w:lang w:val="en-US"/>
+        </w:rPr>
+      </w:pPr>
+      <w:r>
+        <w:rPr>
+          <w:b/>
+          <w:bCs/>
+          <w:sz w:val="20"/>
+          <w:szCs w:val="20"/>
+          <w:lang w:val="en-US"/>
+        </w:rPr>
+        <w:t>Seller</w:t>
+      </w:r>
+      <w:r>
+        <w:rPr>
+          <w:sz w:val="20"/>
+          <w:szCs w:val="20"/>
+          <w:lang w:val="en-US"/>
+        </w:rPr>
+        <w:t xml:space="preserve"> can </w:t>
+      </w:r>
+      <w:r>
+        <w:rPr>
+          <w:sz w:val="20"/>
+          <w:szCs w:val="20"/>
+          <w:u w:val="single"/>
+          <w:lang w:val="en-US"/>
+        </w:rPr>
         <w:t>view driver metrics</w:t>
       </w:r>
       <w:r>
         <w:rPr>
-          <w:lang w:val="en-US"/>
-        </w:rPr>
-        <w:t xml:space="preserve"> including count of deliveries and average times per driver</w:t>
-      </w:r>
-    </w:p>
-    <w:p>
-      <w:pPr>
-        <w:rPr>
+          <w:sz w:val="20"/>
+          <w:szCs w:val="20"/>
+          <w:lang w:val="en-US"/>
+        </w:rPr>
+        <w:t xml:space="preserve"> including count of </w:t>
+      </w:r>
+      <w:r>
+        <w:rPr>
+          <w:sz w:val="20"/>
+          <w:szCs w:val="20"/>
+          <w:lang w:val="en-US"/>
+        </w:rPr>
+        <w:t>orders</w:t>
+      </w:r>
+      <w:r>
+        <w:rPr>
+          <w:sz w:val="20"/>
+          <w:szCs w:val="20"/>
+          <w:lang w:val="en-US"/>
+        </w:rPr>
+        <w:t xml:space="preserve"> and average </w:t>
+      </w:r>
+      <w:r>
+        <w:rPr>
+          <w:sz w:val="20"/>
+          <w:szCs w:val="20"/>
+          <w:lang w:val="en-US"/>
+        </w:rPr>
+        <w:t>days to complete</w:t>
+      </w:r>
+      <w:r>
+        <w:rPr>
+          <w:sz w:val="20"/>
+          <w:szCs w:val="20"/>
+          <w:lang w:val="en-US"/>
+        </w:rPr>
+        <w:t xml:space="preserve"> per driver</w:t>
+      </w:r>
+    </w:p>
+    <w:p>
+      <w:pPr>
+        <w:pStyle w:val="ListParagraph"/>
+        <w:numPr>
+          <w:ilvl w:val="0"/>
+          <w:numId w:val="2"/>
+        </w:numPr>
+        <w:rPr>
+          <w:sz w:val="20"/>
+          <w:szCs w:val="20"/>
+          <w:lang w:val="en-US"/>
+        </w:rPr>
+      </w:pPr>
+      <w:r>
+        <w:rPr>
+          <w:b/>
+          <w:bCs/>
+          <w:sz w:val="20"/>
+          <w:szCs w:val="20"/>
+          <w:lang w:val="en-US"/>
+        </w:rPr>
+        <w:t>Seller</w:t>
+      </w:r>
+      <w:r>
+        <w:rPr>
+          <w:sz w:val="20"/>
+          <w:szCs w:val="20"/>
+          <w:lang w:val="en-US"/>
+        </w:rPr>
+        <w:t xml:space="preserve"> can </w:t>
+      </w:r>
+      <w:r>
+        <w:rPr>
+          <w:sz w:val="20"/>
+          <w:szCs w:val="20"/>
+          <w:u w:val="single"/>
+          <w:lang w:val="en-US"/>
+        </w:rPr>
+        <w:t>add parcel to order</w:t>
+      </w:r>
+    </w:p>
+    <w:p>
+      <w:pPr>
+        <w:pStyle w:val="ListParagraph"/>
+        <w:numPr>
+          <w:ilvl w:val="0"/>
+          <w:numId w:val="2"/>
+        </w:numPr>
+        <w:rPr>
+          <w:sz w:val="20"/>
+          <w:szCs w:val="20"/>
+          <w:lang w:val="en-US"/>
+        </w:rPr>
+      </w:pPr>
+      <w:r>
+        <w:rPr>
+          <w:b/>
+          <w:bCs/>
+          <w:sz w:val="20"/>
+          <w:szCs w:val="20"/>
+          <w:lang w:val="en-US"/>
+        </w:rPr>
+        <w:t>Seller</w:t>
+      </w:r>
+      <w:r>
+        <w:rPr>
+          <w:sz w:val="20"/>
+          <w:szCs w:val="20"/>
+          <w:lang w:val="en-US"/>
+        </w:rPr>
+        <w:t xml:space="preserve"> can </w:t>
+      </w:r>
+      <w:r>
+        <w:rPr>
+          <w:sz w:val="20"/>
+          <w:szCs w:val="20"/>
+          <w:u w:val="single"/>
+          <w:lang w:val="en-US"/>
+        </w:rPr>
+        <w:t>view all users</w:t>
+      </w:r>
+    </w:p>
+    <w:p>
+      <w:pPr>
+        <w:pStyle w:val="ListParagraph"/>
+        <w:numPr>
+          <w:ilvl w:val="0"/>
+          <w:numId w:val="2"/>
+        </w:numPr>
+        <w:rPr>
+          <w:sz w:val="20"/>
+          <w:szCs w:val="20"/>
+          <w:lang w:val="en-US"/>
+        </w:rPr>
+      </w:pPr>
+      <w:r>
+        <w:rPr>
+          <w:b/>
+          <w:bCs/>
+          <w:sz w:val="20"/>
+          <w:szCs w:val="20"/>
+          <w:lang w:val="en-US"/>
+        </w:rPr>
+        <w:t>Seller</w:t>
+      </w:r>
+      <w:r>
+        <w:rPr>
+          <w:sz w:val="20"/>
+          <w:szCs w:val="20"/>
+          <w:lang w:val="en-US"/>
+        </w:rPr>
+        <w:t xml:space="preserve"> can </w:t>
+      </w:r>
+      <w:r>
+        <w:rPr>
+          <w:sz w:val="20"/>
+          <w:szCs w:val="20"/>
+          <w:u w:val="single"/>
+          <w:lang w:val="en-US"/>
+        </w:rPr>
+        <w:t>view user details</w:t>
+      </w:r>
+    </w:p>
+    <w:p>
+      <w:pPr>
+        <w:rPr>
+          <w:sz w:val="20"/>
+          <w:szCs w:val="20"/>
           <w:lang w:val="en-US"/>
         </w:rPr>
       </w:pPr>
     </w:p>
     <w:sectPr>
       <w:pgSz w:w="11906" w:h="16838"/>
-      <w:pgMar w:top="426" w:right="1440" w:bottom="709" w:left="1440" w:header="708" w:footer="708" w:gutter="0"/>
+      <w:pgMar w:top="284" w:right="849" w:bottom="284" w:left="851" w:header="708" w:footer="708" w:gutter="0"/>
       <w:cols w:space="708"/>
       <w:docGrid w:linePitch="360"/>
     </w:sectPr>

</xml_diff>